<commit_message>
Updated document and added grammer correction
</commit_message>
<xml_diff>
--- a/meetrapporten/working/week2/Meetrapport_week2.docx
+++ b/meetrapporten/working/week2/Meetrapport_week2.docx
@@ -1,10 +1,10 @@
 
 <file path=word/document.xml><?xml version="1.0" encoding="utf-8"?>
-<w:document xmlns:wpc="http://schemas.microsoft.com/office/word/2010/wordprocessingCanvas" xmlns:cx="http://schemas.microsoft.com/office/drawing/2014/chartex" xmlns:cx1="http://schemas.microsoft.com/office/drawing/2015/9/8/chartex" xmlns:cx2="http://schemas.microsoft.com/office/drawing/2015/10/21/chartex" xmlns:mc="http://schemas.openxmlformats.org/markup-compatibility/2006" xmlns:o="urn:schemas-microsoft-com:office:office" xmlns:r="http://schemas.openxmlformats.org/officeDocument/2006/relationships" xmlns:m="http://schemas.openxmlformats.org/officeDocument/2006/math" xmlns:v="urn:schemas-microsoft-com:vml" xmlns:wp14="http://schemas.microsoft.com/office/word/2010/wordprocessingDrawing" xmlns:wp="http://schemas.openxmlformats.org/drawingml/2006/wordprocessingDrawing" xmlns:w10="urn:schemas-microsoft-com:office:word" xmlns:w="http://schemas.openxmlformats.org/wordprocessingml/2006/main" xmlns:w14="http://schemas.microsoft.com/office/word/2010/wordml" xmlns:w15="http://schemas.microsoft.com/office/word/2012/wordml" xmlns:w16se="http://schemas.microsoft.com/office/word/2015/wordml/symex" xmlns:wpg="http://schemas.microsoft.com/office/word/2010/wordprocessingGroup" xmlns:wpi="http://schemas.microsoft.com/office/word/2010/wordprocessingInk" xmlns:wne="http://schemas.microsoft.com/office/word/2006/wordml" xmlns:wps="http://schemas.microsoft.com/office/word/2010/wordprocessingShape" mc:Ignorable="w14 w15 w16se wp14">
+<w:document xmlns:wpc="http://schemas.microsoft.com/office/word/2010/wordprocessingCanvas" xmlns:mc="http://schemas.openxmlformats.org/markup-compatibility/2006" xmlns:o="urn:schemas-microsoft-com:office:office" xmlns:r="http://schemas.openxmlformats.org/officeDocument/2006/relationships" xmlns:m="http://schemas.openxmlformats.org/officeDocument/2006/math" xmlns:v="urn:schemas-microsoft-com:vml" xmlns:wp14="http://schemas.microsoft.com/office/word/2010/wordprocessingDrawing" xmlns:wp="http://schemas.openxmlformats.org/drawingml/2006/wordprocessingDrawing" xmlns:w10="urn:schemas-microsoft-com:office:word" xmlns:w="http://schemas.openxmlformats.org/wordprocessingml/2006/main" xmlns:w14="http://schemas.microsoft.com/office/word/2010/wordml" xmlns:w15="http://schemas.microsoft.com/office/word/2012/wordml" xmlns:wpg="http://schemas.microsoft.com/office/word/2010/wordprocessingGroup" xmlns:wpi="http://schemas.microsoft.com/office/word/2010/wordprocessingInk" xmlns:wne="http://schemas.microsoft.com/office/word/2006/wordml" xmlns:wps="http://schemas.microsoft.com/office/word/2010/wordprocessingShape" mc:Ignorable="w14 w15 wp14">
   <w:body>
     <w:p>
       <w:pPr>
-        <w:pStyle w:val="Heading1"/>
+        <w:pStyle w:val="Kop1"/>
         <w:rPr>
           <w:lang w:val="nl-NL"/>
         </w:rPr>
@@ -24,7 +24,7 @@
     </w:p>
     <w:p>
       <w:pPr>
-        <w:pStyle w:val="Heading2"/>
+        <w:pStyle w:val="Kop2"/>
         <w:rPr>
           <w:lang w:val="nl-NL"/>
         </w:rPr>
@@ -117,7 +117,7 @@
     </w:p>
     <w:p>
       <w:pPr>
-        <w:pStyle w:val="Heading2"/>
+        <w:pStyle w:val="Kop2"/>
         <w:rPr>
           <w:lang w:val="nl-NL"/>
         </w:rPr>
@@ -128,6 +128,8 @@
         </w:rPr>
         <w:t>Doel</w:t>
       </w:r>
+      <w:bookmarkStart w:id="0" w:name="_GoBack"/>
+      <w:bookmarkEnd w:id="0"/>
     </w:p>
     <w:p>
       <w:pPr>
@@ -144,7 +146,7 @@
     </w:p>
     <w:p>
       <w:pPr>
-        <w:pStyle w:val="Heading2"/>
+        <w:pStyle w:val="Kop2"/>
         <w:rPr>
           <w:lang w:val="nl-NL"/>
         </w:rPr>
@@ -178,44 +180,32 @@
         <w:rPr>
           <w:lang w:val="nl-NL"/>
         </w:rPr>
-        <w:t xml:space="preserve">Hoe </w:t>
-      </w:r>
-      <w:proofErr w:type="spellStart"/>
-      <w:r>
-        <w:rPr>
-          <w:lang w:val="nl-NL"/>
-        </w:rPr>
-        <w:t>goet</w:t>
-      </w:r>
-      <w:proofErr w:type="spellEnd"/>
-      <w:r>
-        <w:rPr>
-          <w:lang w:val="nl-NL"/>
-        </w:rPr>
-        <w:t xml:space="preserve"> doet ons </w:t>
-      </w:r>
-      <w:proofErr w:type="spellStart"/>
-      <w:r>
-        <w:rPr>
-          <w:lang w:val="nl-NL"/>
-        </w:rPr>
-        <w:t>algotirme</w:t>
-      </w:r>
-      <w:proofErr w:type="spellEnd"/>
-      <w:r>
-        <w:rPr>
-          <w:lang w:val="nl-NL"/>
-        </w:rPr>
-        <w:t xml:space="preserve"> het vergeleken met het </w:t>
-      </w:r>
-      <w:proofErr w:type="spellStart"/>
-      <w:r>
-        <w:rPr>
-          <w:lang w:val="nl-NL"/>
-        </w:rPr>
-        <w:t>standaart</w:t>
-      </w:r>
-      <w:proofErr w:type="spellEnd"/>
+        <w:t>Hoe goed</w:t>
+      </w:r>
+      <w:r>
+        <w:rPr>
+          <w:lang w:val="nl-NL"/>
+        </w:rPr>
+        <w:t xml:space="preserve"> doet ons algor</w:t>
+      </w:r>
+      <w:r>
+        <w:rPr>
+          <w:lang w:val="nl-NL"/>
+        </w:rPr>
+        <w:t>it</w:t>
+      </w:r>
+      <w:r>
+        <w:rPr>
+          <w:lang w:val="nl-NL"/>
+        </w:rPr>
+        <w:t xml:space="preserve">me </w:t>
+      </w:r>
+      <w:r>
+        <w:rPr>
+          <w:lang w:val="nl-NL"/>
+        </w:rPr>
+        <w:t>het vergeleken met het standaard</w:t>
+      </w:r>
       <w:r>
         <w:rPr>
           <w:lang w:val="nl-NL"/>
@@ -245,7 +235,7 @@
     </w:p>
     <w:p>
       <w:pPr>
-        <w:pStyle w:val="Heading2"/>
+        <w:pStyle w:val="Kop2"/>
         <w:rPr>
           <w:lang w:val="nl-NL"/>
         </w:rPr>
@@ -273,13 +263,31 @@
         <w:rPr>
           <w:lang w:val="nl-NL"/>
         </w:rPr>
-        <w:t>Beide algoritmes halen</w:t>
-      </w:r>
-      <w:r>
-        <w:rPr>
-          <w:lang w:val="nl-NL"/>
-        </w:rPr>
-        <w:t xml:space="preserve">. We gebruiken de debug folder om de tussen stappen te printen die ons algoritme ons laat zien. </w:t>
+        <w:t>b</w:t>
+      </w:r>
+      <w:r>
+        <w:rPr>
+          <w:lang w:val="nl-NL"/>
+        </w:rPr>
+        <w:t>eide algoritmes halen</w:t>
+      </w:r>
+      <w:r>
+        <w:rPr>
+          <w:lang w:val="nl-NL"/>
+        </w:rPr>
+        <w:t>. We gebruik</w:t>
+      </w:r>
+      <w:r>
+        <w:rPr>
+          <w:lang w:val="nl-NL"/>
+        </w:rPr>
+        <w:t>en de debug folder om de tussen</w:t>
+      </w:r>
+      <w:r>
+        <w:rPr>
+          <w:lang w:val="nl-NL"/>
+        </w:rPr>
+        <w:t xml:space="preserve">stappen te printen die ons algoritme ons laat zien. </w:t>
       </w:r>
       <w:r>
         <w:rPr>
@@ -308,7 +316,7 @@
     </w:p>
     <w:p>
       <w:pPr>
-        <w:pStyle w:val="Heading2"/>
+        <w:pStyle w:val="Kop2"/>
         <w:rPr>
           <w:lang w:val="nl-NL"/>
         </w:rPr>
@@ -322,7 +330,7 @@
     </w:p>
     <w:tbl>
       <w:tblPr>
-        <w:tblStyle w:val="PlainTable3"/>
+        <w:tblStyle w:val="Onopgemaaktetabel3"/>
         <w:tblW w:w="0" w:type="auto"/>
         <w:tblLook w:val="04A0" w:firstRow="1" w:lastRow="0" w:firstColumn="1" w:lastColumn="0" w:noHBand="0" w:noVBand="1"/>
       </w:tblPr>
@@ -1015,23 +1023,10 @@
     </w:p>
     <w:p>
       <w:pPr>
-        <w:pStyle w:val="Heading2"/>
-        <w:rPr>
-          <w:lang w:val="nl-NL"/>
-        </w:rPr>
-      </w:pPr>
-      <w:r>
-        <w:rPr>
-          <w:lang w:val="nl-NL"/>
-        </w:rPr>
-        <w:t>V</w:t>
-      </w:r>
-      <w:r>
-        <w:rPr>
-          <w:lang w:val="nl-NL"/>
-        </w:rPr>
-        <w:t>erwerking</w:t>
-      </w:r>
+        <w:rPr>
+          <w:lang w:val="nl-NL"/>
+        </w:rPr>
+      </w:pPr>
     </w:p>
     <w:p>
       <w:pPr>
@@ -1039,19 +1034,52 @@
           <w:lang w:val="nl-NL"/>
         </w:rPr>
       </w:pPr>
-      <w:proofErr w:type="gramStart"/>
-      <w:r>
-        <w:rPr>
-          <w:lang w:val="nl-NL"/>
-        </w:rPr>
-        <w:t>van</w:t>
-      </w:r>
-      <w:proofErr w:type="gramEnd"/>
-      <w:r>
-        <w:rPr>
-          <w:lang w:val="nl-NL"/>
-        </w:rPr>
-        <w:t xml:space="preserve"> de 9 plaatjes in totaal heeft het standaard algoritme 7 gezichten kunnen vinden. Ons eigen algoritme heeft er</w:t>
+    </w:p>
+    <w:p>
+      <w:pPr>
+        <w:rPr>
+          <w:lang w:val="nl-NL"/>
+        </w:rPr>
+      </w:pPr>
+    </w:p>
+    <w:p>
+      <w:pPr>
+        <w:pStyle w:val="Kop2"/>
+        <w:rPr>
+          <w:lang w:val="nl-NL"/>
+        </w:rPr>
+      </w:pPr>
+      <w:r>
+        <w:rPr>
+          <w:lang w:val="nl-NL"/>
+        </w:rPr>
+        <w:lastRenderedPageBreak/>
+        <w:t>V</w:t>
+      </w:r>
+      <w:r>
+        <w:rPr>
+          <w:lang w:val="nl-NL"/>
+        </w:rPr>
+        <w:t>erwerking</w:t>
+      </w:r>
+    </w:p>
+    <w:p>
+      <w:pPr>
+        <w:rPr>
+          <w:lang w:val="nl-NL"/>
+        </w:rPr>
+      </w:pPr>
+      <w:r>
+        <w:rPr>
+          <w:lang w:val="nl-NL"/>
+        </w:rPr>
+        <w:t>V</w:t>
+      </w:r>
+      <w:r>
+        <w:rPr>
+          <w:lang w:val="nl-NL"/>
+        </w:rPr>
+        <w:t>an de 9 plaatjes in totaal heeft het standaard algoritme 7 gezichten kunnen vinden. Ons eigen algoritme heeft er</w:t>
       </w:r>
       <w:r>
         <w:rPr>
@@ -1062,7 +1090,7 @@
     </w:p>
     <w:tbl>
       <w:tblPr>
-        <w:tblStyle w:val="TableGrid"/>
+        <w:tblStyle w:val="Tabelraster"/>
         <w:tblW w:w="0" w:type="auto"/>
         <w:tblLook w:val="04A0" w:firstRow="1" w:lastRow="0" w:firstColumn="1" w:lastColumn="0" w:noHBand="0" w:noVBand="1"/>
       </w:tblPr>
@@ -1118,14 +1146,12 @@
                 <w:lang w:val="nl-NL"/>
               </w:rPr>
             </w:pPr>
-            <w:proofErr w:type="gramStart"/>
             <w:r>
               <w:rPr>
                 <w:lang w:val="nl-NL"/>
               </w:rPr>
               <w:t>slagingspercentage</w:t>
             </w:r>
-            <w:proofErr w:type="gramEnd"/>
           </w:p>
         </w:tc>
       </w:tr>
@@ -1196,15 +1222,12 @@
                 <w:lang w:val="nl-NL"/>
               </w:rPr>
             </w:pPr>
-            <w:proofErr w:type="gramStart"/>
-            <w:r>
-              <w:rPr>
-                <w:lang w:val="nl-NL"/>
-              </w:rPr>
-              <w:lastRenderedPageBreak/>
-              <w:t>eigen</w:t>
-            </w:r>
-            <w:proofErr w:type="gramEnd"/>
+            <w:r>
+              <w:rPr>
+                <w:lang w:val="nl-NL"/>
+              </w:rPr>
+              <w:t>Ons Eigen</w:t>
+            </w:r>
           </w:p>
         </w:tc>
         <w:tc>
@@ -1260,7 +1283,7 @@
     </w:p>
     <w:p>
       <w:pPr>
-        <w:pStyle w:val="Heading2"/>
+        <w:pStyle w:val="Kop2"/>
         <w:rPr>
           <w:lang w:val="nl-NL"/>
         </w:rPr>
@@ -1288,13 +1311,7 @@
         <w:rPr>
           <w:lang w:val="nl-NL"/>
         </w:rPr>
-        <w:t>Onze hypothese was: We verwachten dat sommige afbeeldingen te veel ruis hebben waardoor deze niet g</w:t>
-      </w:r>
-      <w:r>
-        <w:rPr>
-          <w:lang w:val="nl-NL"/>
-        </w:rPr>
-        <w:t>oed worden herkend als gezicht.</w:t>
+        <w:t>Onze hypothese was: We verwachten dat sommige afbeeldingen te veel ruis hebben waardoor deze niet goed worden herkend als gezicht.</w:t>
       </w:r>
     </w:p>
     <w:p>
@@ -1307,7 +1324,13 @@
         <w:rPr>
           <w:lang w:val="nl-NL"/>
         </w:rPr>
-        <w:t xml:space="preserve">Het Standaard algoritme heeft een hoger </w:t>
+        <w:t>Het s</w:t>
+      </w:r>
+      <w:r>
+        <w:rPr>
+          <w:lang w:val="nl-NL"/>
+        </w:rPr>
+        <w:t xml:space="preserve">tandaard algoritme heeft een hoger </w:t>
       </w:r>
       <w:r>
         <w:rPr>
@@ -1324,7 +1347,7 @@
     </w:p>
     <w:p>
       <w:pPr>
-        <w:pStyle w:val="Heading2"/>
+        <w:pStyle w:val="Kop2"/>
         <w:rPr>
           <w:lang w:val="nl-NL"/>
         </w:rPr>
@@ -1359,36 +1382,32 @@
         <w:rPr>
           <w:lang w:val="nl-NL"/>
         </w:rPr>
-        <w:t>gezichtsloc</w:t>
-      </w:r>
-      <w:bookmarkStart w:id="0" w:name="_GoBack"/>
-      <w:bookmarkEnd w:id="0"/>
-      <w:r>
-        <w:rPr>
-          <w:lang w:val="nl-NL"/>
-        </w:rPr>
-        <w:t>atiebepalings</w:t>
+        <w:t>gezichtslocatiebepalings</w:t>
       </w:r>
       <w:proofErr w:type="spellEnd"/>
       <w:r>
         <w:rPr>
           <w:lang w:val="nl-NL"/>
         </w:rPr>
-        <w:t xml:space="preserve"> algoritme kijk naar de oren, die zitten vaak op neus hoogte, waardoor de hoogte van de zijkanten van het gezicht te hoog zitten; namelijk op neus hoogte. We hebben </w:t>
-      </w:r>
-      <w:proofErr w:type="gramStart"/>
-      <w:r>
-        <w:rPr>
-          <w:lang w:val="nl-NL"/>
-        </w:rPr>
-        <w:t>teveel</w:t>
-      </w:r>
-      <w:proofErr w:type="gramEnd"/>
-      <w:r>
-        <w:rPr>
-          <w:lang w:val="nl-NL"/>
-        </w:rPr>
-        <w:t xml:space="preserve"> gefocust op 1 voorbeeldfoto bij het bedenken van het algoritme, dat niet generiek genoeg bleek te zijn. Waardoor sommige test foto’s falen.</w:t>
+        <w:t xml:space="preserve"> </w:t>
+      </w:r>
+      <w:r>
+        <w:rPr>
+          <w:lang w:val="nl-NL"/>
+        </w:rPr>
+        <w:t>algoritme kijk</w:t>
+      </w:r>
+      <w:r>
+        <w:rPr>
+          <w:lang w:val="nl-NL"/>
+        </w:rPr>
+        <w:t>t</w:t>
+      </w:r>
+      <w:r>
+        <w:rPr>
+          <w:lang w:val="nl-NL"/>
+        </w:rPr>
+        <w:t xml:space="preserve"> naar de oren, die zitten vaak op neus hoogte, waardoor de hoogte van de zijkanten van het gezicht te hoog zitten; namelijk op neus hoogte. We hebben teveel gefocust op 1 voorbeeldfoto bij het bedenken van het algoritme, dat niet generiek genoeg bleek te zijn. Waardoor sommige test foto’s falen.</w:t>
       </w:r>
     </w:p>
     <w:sectPr>
@@ -1402,7 +1421,7 @@
 </file>
 
 <file path=word/numbering.xml><?xml version="1.0" encoding="utf-8"?>
-<w:numbering xmlns:wpc="http://schemas.microsoft.com/office/word/2010/wordprocessingCanvas" xmlns:cx="http://schemas.microsoft.com/office/drawing/2014/chartex" xmlns:cx1="http://schemas.microsoft.com/office/drawing/2015/9/8/chartex" xmlns:cx2="http://schemas.microsoft.com/office/drawing/2015/10/21/chartex" xmlns:mc="http://schemas.openxmlformats.org/markup-compatibility/2006" xmlns:o="urn:schemas-microsoft-com:office:office" xmlns:r="http://schemas.openxmlformats.org/officeDocument/2006/relationships" xmlns:m="http://schemas.openxmlformats.org/officeDocument/2006/math" xmlns:v="urn:schemas-microsoft-com:vml" xmlns:wp14="http://schemas.microsoft.com/office/word/2010/wordprocessingDrawing" xmlns:wp="http://schemas.openxmlformats.org/drawingml/2006/wordprocessingDrawing" xmlns:w10="urn:schemas-microsoft-com:office:word" xmlns:w="http://schemas.openxmlformats.org/wordprocessingml/2006/main" xmlns:w14="http://schemas.microsoft.com/office/word/2010/wordml" xmlns:w15="http://schemas.microsoft.com/office/word/2012/wordml" xmlns:w16se="http://schemas.microsoft.com/office/word/2015/wordml/symex" xmlns:wpg="http://schemas.microsoft.com/office/word/2010/wordprocessingGroup" xmlns:wpi="http://schemas.microsoft.com/office/word/2010/wordprocessingInk" xmlns:wne="http://schemas.microsoft.com/office/word/2006/wordml" xmlns:wps="http://schemas.microsoft.com/office/word/2010/wordprocessingShape" mc:Ignorable="w14 w15 w16se wp14">
+<w:numbering xmlns:wpc="http://schemas.microsoft.com/office/word/2010/wordprocessingCanvas" xmlns:mc="http://schemas.openxmlformats.org/markup-compatibility/2006" xmlns:o="urn:schemas-microsoft-com:office:office" xmlns:r="http://schemas.openxmlformats.org/officeDocument/2006/relationships" xmlns:m="http://schemas.openxmlformats.org/officeDocument/2006/math" xmlns:v="urn:schemas-microsoft-com:vml" xmlns:wp14="http://schemas.microsoft.com/office/word/2010/wordprocessingDrawing" xmlns:wp="http://schemas.openxmlformats.org/drawingml/2006/wordprocessingDrawing" xmlns:w10="urn:schemas-microsoft-com:office:word" xmlns:w="http://schemas.openxmlformats.org/wordprocessingml/2006/main" xmlns:w14="http://schemas.microsoft.com/office/word/2010/wordml" xmlns:w15="http://schemas.microsoft.com/office/word/2012/wordml" xmlns:wpg="http://schemas.microsoft.com/office/word/2010/wordprocessingGroup" xmlns:wpi="http://schemas.microsoft.com/office/word/2010/wordprocessingInk" xmlns:wne="http://schemas.microsoft.com/office/word/2006/wordml" xmlns:wps="http://schemas.microsoft.com/office/word/2010/wordprocessingShape" mc:Ignorable="w14 w15 wp14">
   <w:abstractNum w:abstractNumId="0" w15:restartNumberingAfterBreak="0">
     <w:nsid w:val="268858BF"/>
     <w:multiLevelType w:val="multilevel"/>
@@ -1410,7 +1429,7 @@
     <w:lvl w:ilvl="0">
       <w:start w:val="1"/>
       <w:numFmt w:val="decimal"/>
-      <w:pStyle w:val="Heading1"/>
+      <w:pStyle w:val="Kop1"/>
       <w:lvlText w:val="%1."/>
       <w:lvlJc w:val="left"/>
       <w:pPr>
@@ -1423,7 +1442,7 @@
     <w:lvl w:ilvl="1">
       <w:start w:val="1"/>
       <w:numFmt w:val="decimal"/>
-      <w:pStyle w:val="Heading2"/>
+      <w:pStyle w:val="Kop2"/>
       <w:lvlText w:val="%1.%2."/>
       <w:lvlJc w:val="left"/>
       <w:pPr>
@@ -1830,7 +1849,7 @@
 </file>
 
 <file path=word/styles.xml><?xml version="1.0" encoding="utf-8"?>
-<w:styles xmlns:mc="http://schemas.openxmlformats.org/markup-compatibility/2006" xmlns:r="http://schemas.openxmlformats.org/officeDocument/2006/relationships" xmlns:w="http://schemas.openxmlformats.org/wordprocessingml/2006/main" xmlns:w14="http://schemas.microsoft.com/office/word/2010/wordml" xmlns:w15="http://schemas.microsoft.com/office/word/2012/wordml" xmlns:w16se="http://schemas.microsoft.com/office/word/2015/wordml/symex" mc:Ignorable="w14 w15 w16se">
+<w:styles xmlns:mc="http://schemas.openxmlformats.org/markup-compatibility/2006" xmlns:r="http://schemas.openxmlformats.org/officeDocument/2006/relationships" xmlns:w="http://schemas.openxmlformats.org/wordprocessingml/2006/main" xmlns:w14="http://schemas.microsoft.com/office/word/2010/wordml" xmlns:w15="http://schemas.microsoft.com/office/word/2012/wordml" mc:Ignorable="w14 w15">
   <w:docDefaults>
     <w:rPrDefault>
       <w:rPr>
@@ -1846,7 +1865,7 @@
       </w:pPr>
     </w:pPrDefault>
   </w:docDefaults>
-  <w:latentStyles w:defLockedState="0" w:defUIPriority="99" w:defSemiHidden="0" w:defUnhideWhenUsed="0" w:defQFormat="0" w:count="372">
+  <w:latentStyles w:defLockedState="0" w:defUIPriority="99" w:defSemiHidden="0" w:defUnhideWhenUsed="0" w:defQFormat="0" w:count="371">
     <w:lsdException w:name="Normal" w:uiPriority="0" w:qFormat="1"/>
     <w:lsdException w:name="heading 1" w:uiPriority="9" w:qFormat="1"/>
     <w:lsdException w:name="heading 2" w:semiHidden="1" w:uiPriority="9" w:unhideWhenUsed="1" w:qFormat="1"/>
@@ -2218,9 +2237,8 @@
     <w:lsdException w:name="List Table 5 Dark Accent 6" w:uiPriority="50"/>
     <w:lsdException w:name="List Table 6 Colorful Accent 6" w:uiPriority="51"/>
     <w:lsdException w:name="List Table 7 Colorful Accent 6" w:uiPriority="52"/>
-    <w:lsdException w:name="Mention" w:semiHidden="1" w:unhideWhenUsed="1"/>
   </w:latentStyles>
-  <w:style w:type="paragraph" w:default="1" w:styleId="Normal">
+  <w:style w:type="paragraph" w:default="1" w:styleId="Standaard">
     <w:name w:val="Normal"/>
     <w:qFormat/>
     <w:rsid w:val="00DE73A8"/>
@@ -2232,11 +2250,11 @@
       <w:sz w:val="20"/>
     </w:rPr>
   </w:style>
-  <w:style w:type="paragraph" w:styleId="Heading1">
+  <w:style w:type="paragraph" w:styleId="Kop1">
     <w:name w:val="heading 1"/>
-    <w:basedOn w:val="Normal"/>
-    <w:next w:val="Normal"/>
-    <w:link w:val="Heading1Char"/>
+    <w:basedOn w:val="Standaard"/>
+    <w:next w:val="Standaard"/>
+    <w:link w:val="Kop1Char"/>
     <w:uiPriority w:val="9"/>
     <w:qFormat/>
     <w:rsid w:val="00DE73A8"/>
@@ -2259,11 +2277,11 @@
       <w:szCs w:val="28"/>
     </w:rPr>
   </w:style>
-  <w:style w:type="paragraph" w:styleId="Heading2">
+  <w:style w:type="paragraph" w:styleId="Kop2">
     <w:name w:val="heading 2"/>
-    <w:basedOn w:val="Normal"/>
-    <w:next w:val="Normal"/>
-    <w:link w:val="Heading2Char"/>
+    <w:basedOn w:val="Standaard"/>
+    <w:next w:val="Standaard"/>
+    <w:link w:val="Kop2Char"/>
     <w:uiPriority w:val="9"/>
     <w:unhideWhenUsed/>
     <w:qFormat/>
@@ -2287,11 +2305,11 @@
       <w:szCs w:val="26"/>
     </w:rPr>
   </w:style>
-  <w:style w:type="paragraph" w:styleId="Heading3">
+  <w:style w:type="paragraph" w:styleId="Kop3">
     <w:name w:val="heading 3"/>
-    <w:basedOn w:val="Normal"/>
-    <w:next w:val="Normal"/>
-    <w:link w:val="Heading3Char"/>
+    <w:basedOn w:val="Standaard"/>
+    <w:next w:val="Standaard"/>
+    <w:link w:val="Kop3Char"/>
     <w:uiPriority w:val="9"/>
     <w:semiHidden/>
     <w:unhideWhenUsed/>
@@ -2311,11 +2329,11 @@
       <w:color w:val="C00000"/>
     </w:rPr>
   </w:style>
-  <w:style w:type="paragraph" w:styleId="Heading4">
+  <w:style w:type="paragraph" w:styleId="Kop4">
     <w:name w:val="heading 4"/>
-    <w:basedOn w:val="Normal"/>
-    <w:next w:val="Normal"/>
-    <w:link w:val="Heading4Char"/>
+    <w:basedOn w:val="Standaard"/>
+    <w:next w:val="Standaard"/>
+    <w:link w:val="Kop4Char"/>
     <w:uiPriority w:val="9"/>
     <w:semiHidden/>
     <w:unhideWhenUsed/>
@@ -2336,11 +2354,11 @@
       <w:color w:val="4F81BD" w:themeColor="accent1"/>
     </w:rPr>
   </w:style>
-  <w:style w:type="paragraph" w:styleId="Heading5">
+  <w:style w:type="paragraph" w:styleId="Kop5">
     <w:name w:val="heading 5"/>
-    <w:basedOn w:val="Normal"/>
-    <w:next w:val="Normal"/>
-    <w:link w:val="Heading5Char"/>
+    <w:basedOn w:val="Standaard"/>
+    <w:next w:val="Standaard"/>
+    <w:link w:val="Kop5Char"/>
     <w:uiPriority w:val="9"/>
     <w:semiHidden/>
     <w:unhideWhenUsed/>
@@ -2357,11 +2375,11 @@
       <w:color w:val="243F60" w:themeColor="accent1" w:themeShade="7F"/>
     </w:rPr>
   </w:style>
-  <w:style w:type="paragraph" w:styleId="Heading6">
+  <w:style w:type="paragraph" w:styleId="Kop6">
     <w:name w:val="heading 6"/>
-    <w:basedOn w:val="Normal"/>
-    <w:next w:val="Normal"/>
-    <w:link w:val="Heading6Char"/>
+    <w:basedOn w:val="Standaard"/>
+    <w:next w:val="Standaard"/>
+    <w:link w:val="Kop6Char"/>
     <w:uiPriority w:val="9"/>
     <w:semiHidden/>
     <w:unhideWhenUsed/>
@@ -2380,11 +2398,11 @@
       <w:color w:val="243F60" w:themeColor="accent1" w:themeShade="7F"/>
     </w:rPr>
   </w:style>
-  <w:style w:type="paragraph" w:styleId="Heading7">
+  <w:style w:type="paragraph" w:styleId="Kop7">
     <w:name w:val="heading 7"/>
-    <w:basedOn w:val="Normal"/>
-    <w:next w:val="Normal"/>
-    <w:link w:val="Heading7Char"/>
+    <w:basedOn w:val="Standaard"/>
+    <w:next w:val="Standaard"/>
+    <w:link w:val="Kop7Char"/>
     <w:uiPriority w:val="9"/>
     <w:semiHidden/>
     <w:unhideWhenUsed/>
@@ -2403,11 +2421,11 @@
       <w:color w:val="404040" w:themeColor="text1" w:themeTint="BF"/>
     </w:rPr>
   </w:style>
-  <w:style w:type="paragraph" w:styleId="Heading8">
+  <w:style w:type="paragraph" w:styleId="Kop8">
     <w:name w:val="heading 8"/>
-    <w:basedOn w:val="Normal"/>
-    <w:next w:val="Normal"/>
-    <w:link w:val="Heading8Char"/>
+    <w:basedOn w:val="Standaard"/>
+    <w:next w:val="Standaard"/>
+    <w:link w:val="Kop8Char"/>
     <w:uiPriority w:val="9"/>
     <w:semiHidden/>
     <w:unhideWhenUsed/>
@@ -2425,11 +2443,11 @@
       <w:szCs w:val="20"/>
     </w:rPr>
   </w:style>
-  <w:style w:type="paragraph" w:styleId="Heading9">
+  <w:style w:type="paragraph" w:styleId="Kop9">
     <w:name w:val="heading 9"/>
-    <w:basedOn w:val="Normal"/>
-    <w:next w:val="Normal"/>
-    <w:link w:val="Heading9Char"/>
+    <w:basedOn w:val="Standaard"/>
+    <w:next w:val="Standaard"/>
+    <w:link w:val="Kop9Char"/>
     <w:uiPriority w:val="9"/>
     <w:semiHidden/>
     <w:unhideWhenUsed/>
@@ -2449,13 +2467,13 @@
       <w:szCs w:val="20"/>
     </w:rPr>
   </w:style>
-  <w:style w:type="character" w:default="1" w:styleId="DefaultParagraphFont">
+  <w:style w:type="character" w:default="1" w:styleId="Standaardalinea-lettertype">
     <w:name w:val="Default Paragraph Font"/>
     <w:uiPriority w:val="1"/>
     <w:semiHidden/>
     <w:unhideWhenUsed/>
   </w:style>
-  <w:style w:type="table" w:default="1" w:styleId="TableNormal">
+  <w:style w:type="table" w:default="1" w:styleId="Standaardtabel">
     <w:name w:val="Normal Table"/>
     <w:uiPriority w:val="99"/>
     <w:semiHidden/>
@@ -2470,16 +2488,16 @@
       </w:tblCellMar>
     </w:tblPr>
   </w:style>
-  <w:style w:type="numbering" w:default="1" w:styleId="NoList">
+  <w:style w:type="numbering" w:default="1" w:styleId="Geenlijst">
     <w:name w:val="No List"/>
     <w:uiPriority w:val="99"/>
     <w:semiHidden/>
     <w:unhideWhenUsed/>
   </w:style>
-  <w:style w:type="character" w:customStyle="1" w:styleId="Heading1Char">
-    <w:name w:val="Heading 1 Char"/>
-    <w:basedOn w:val="DefaultParagraphFont"/>
-    <w:link w:val="Heading1"/>
+  <w:style w:type="character" w:customStyle="1" w:styleId="Kop1Char">
+    <w:name w:val="Kop 1 Char"/>
+    <w:basedOn w:val="Standaardalinea-lettertype"/>
+    <w:link w:val="Kop1"/>
     <w:uiPriority w:val="9"/>
     <w:rsid w:val="00DE73A8"/>
     <w:rPr>
@@ -2491,10 +2509,10 @@
       <w:szCs w:val="28"/>
     </w:rPr>
   </w:style>
-  <w:style w:type="character" w:customStyle="1" w:styleId="Heading2Char">
-    <w:name w:val="Heading 2 Char"/>
-    <w:basedOn w:val="DefaultParagraphFont"/>
-    <w:link w:val="Heading2"/>
+  <w:style w:type="character" w:customStyle="1" w:styleId="Kop2Char">
+    <w:name w:val="Kop 2 Char"/>
+    <w:basedOn w:val="Standaardalinea-lettertype"/>
+    <w:link w:val="Kop2"/>
     <w:uiPriority w:val="9"/>
     <w:rsid w:val="00DE73A8"/>
     <w:rPr>
@@ -2506,10 +2524,10 @@
       <w:szCs w:val="26"/>
     </w:rPr>
   </w:style>
-  <w:style w:type="character" w:customStyle="1" w:styleId="Heading3Char">
-    <w:name w:val="Heading 3 Char"/>
-    <w:basedOn w:val="DefaultParagraphFont"/>
-    <w:link w:val="Heading3"/>
+  <w:style w:type="character" w:customStyle="1" w:styleId="Kop3Char">
+    <w:name w:val="Kop 3 Char"/>
+    <w:basedOn w:val="Standaardalinea-lettertype"/>
+    <w:link w:val="Kop3"/>
     <w:uiPriority w:val="9"/>
     <w:semiHidden/>
     <w:rsid w:val="00DE73A8"/>
@@ -2521,10 +2539,10 @@
       <w:sz w:val="20"/>
     </w:rPr>
   </w:style>
-  <w:style w:type="character" w:customStyle="1" w:styleId="Heading4Char">
-    <w:name w:val="Heading 4 Char"/>
-    <w:basedOn w:val="DefaultParagraphFont"/>
-    <w:link w:val="Heading4"/>
+  <w:style w:type="character" w:customStyle="1" w:styleId="Kop4Char">
+    <w:name w:val="Kop 4 Char"/>
+    <w:basedOn w:val="Standaardalinea-lettertype"/>
+    <w:link w:val="Kop4"/>
     <w:uiPriority w:val="9"/>
     <w:semiHidden/>
     <w:rsid w:val="00DE73A8"/>
@@ -2538,10 +2556,10 @@
       <w:sz w:val="20"/>
     </w:rPr>
   </w:style>
-  <w:style w:type="character" w:customStyle="1" w:styleId="Heading5Char">
-    <w:name w:val="Heading 5 Char"/>
-    <w:basedOn w:val="DefaultParagraphFont"/>
-    <w:link w:val="Heading5"/>
+  <w:style w:type="character" w:customStyle="1" w:styleId="Kop5Char">
+    <w:name w:val="Kop 5 Char"/>
+    <w:basedOn w:val="Standaardalinea-lettertype"/>
+    <w:link w:val="Kop5"/>
     <w:uiPriority w:val="9"/>
     <w:semiHidden/>
     <w:rsid w:val="00DE73A8"/>
@@ -2551,10 +2569,10 @@
       <w:sz w:val="20"/>
     </w:rPr>
   </w:style>
-  <w:style w:type="character" w:customStyle="1" w:styleId="Heading6Char">
-    <w:name w:val="Heading 6 Char"/>
-    <w:basedOn w:val="DefaultParagraphFont"/>
-    <w:link w:val="Heading6"/>
+  <w:style w:type="character" w:customStyle="1" w:styleId="Kop6Char">
+    <w:name w:val="Kop 6 Char"/>
+    <w:basedOn w:val="Standaardalinea-lettertype"/>
+    <w:link w:val="Kop6"/>
     <w:uiPriority w:val="9"/>
     <w:semiHidden/>
     <w:rsid w:val="00DE73A8"/>
@@ -2566,10 +2584,10 @@
       <w:sz w:val="20"/>
     </w:rPr>
   </w:style>
-  <w:style w:type="character" w:customStyle="1" w:styleId="Heading7Char">
-    <w:name w:val="Heading 7 Char"/>
-    <w:basedOn w:val="DefaultParagraphFont"/>
-    <w:link w:val="Heading7"/>
+  <w:style w:type="character" w:customStyle="1" w:styleId="Kop7Char">
+    <w:name w:val="Kop 7 Char"/>
+    <w:basedOn w:val="Standaardalinea-lettertype"/>
+    <w:link w:val="Kop7"/>
     <w:uiPriority w:val="9"/>
     <w:semiHidden/>
     <w:rsid w:val="00DE73A8"/>
@@ -2581,10 +2599,10 @@
       <w:sz w:val="20"/>
     </w:rPr>
   </w:style>
-  <w:style w:type="character" w:customStyle="1" w:styleId="Heading8Char">
-    <w:name w:val="Heading 8 Char"/>
-    <w:basedOn w:val="DefaultParagraphFont"/>
-    <w:link w:val="Heading8"/>
+  <w:style w:type="character" w:customStyle="1" w:styleId="Kop8Char">
+    <w:name w:val="Kop 8 Char"/>
+    <w:basedOn w:val="Standaardalinea-lettertype"/>
+    <w:link w:val="Kop8"/>
     <w:uiPriority w:val="9"/>
     <w:semiHidden/>
     <w:rsid w:val="00DE73A8"/>
@@ -2595,10 +2613,10 @@
       <w:szCs w:val="20"/>
     </w:rPr>
   </w:style>
-  <w:style w:type="character" w:customStyle="1" w:styleId="Heading9Char">
-    <w:name w:val="Heading 9 Char"/>
-    <w:basedOn w:val="DefaultParagraphFont"/>
-    <w:link w:val="Heading9"/>
+  <w:style w:type="character" w:customStyle="1" w:styleId="Kop9Char">
+    <w:name w:val="Kop 9 Char"/>
+    <w:basedOn w:val="Standaardalinea-lettertype"/>
+    <w:link w:val="Kop9"/>
     <w:uiPriority w:val="9"/>
     <w:semiHidden/>
     <w:rsid w:val="00DE73A8"/>
@@ -2611,11 +2629,11 @@
       <w:szCs w:val="20"/>
     </w:rPr>
   </w:style>
-  <w:style w:type="paragraph" w:styleId="Title">
+  <w:style w:type="paragraph" w:styleId="Titel">
     <w:name w:val="Title"/>
-    <w:basedOn w:val="Normal"/>
-    <w:next w:val="Normal"/>
-    <w:link w:val="TitleChar"/>
+    <w:basedOn w:val="Standaard"/>
+    <w:next w:val="Standaard"/>
+    <w:link w:val="TitelChar"/>
     <w:uiPriority w:val="10"/>
     <w:qFormat/>
     <w:rsid w:val="00DE73A8"/>
@@ -2637,10 +2655,10 @@
       <w:szCs w:val="52"/>
     </w:rPr>
   </w:style>
-  <w:style w:type="character" w:customStyle="1" w:styleId="TitleChar">
-    <w:name w:val="Title Char"/>
-    <w:basedOn w:val="DefaultParagraphFont"/>
-    <w:link w:val="Title"/>
+  <w:style w:type="character" w:customStyle="1" w:styleId="TitelChar">
+    <w:name w:val="Titel Char"/>
+    <w:basedOn w:val="Standaardalinea-lettertype"/>
+    <w:link w:val="Titel"/>
     <w:uiPriority w:val="10"/>
     <w:rsid w:val="00DE73A8"/>
     <w:rPr>
@@ -2653,11 +2671,11 @@
       <w:szCs w:val="52"/>
     </w:rPr>
   </w:style>
-  <w:style w:type="paragraph" w:styleId="Subtitle">
+  <w:style w:type="paragraph" w:styleId="Ondertitel">
     <w:name w:val="Subtitle"/>
-    <w:basedOn w:val="Normal"/>
-    <w:next w:val="Normal"/>
-    <w:link w:val="SubtitleChar"/>
+    <w:basedOn w:val="Standaard"/>
+    <w:next w:val="Standaard"/>
+    <w:link w:val="OndertitelChar"/>
     <w:uiPriority w:val="11"/>
     <w:qFormat/>
     <w:rsid w:val="00DE73A8"/>
@@ -2679,10 +2697,10 @@
       <w:szCs w:val="24"/>
     </w:rPr>
   </w:style>
-  <w:style w:type="character" w:customStyle="1" w:styleId="SubtitleChar">
-    <w:name w:val="Subtitle Char"/>
-    <w:basedOn w:val="DefaultParagraphFont"/>
-    <w:link w:val="Subtitle"/>
+  <w:style w:type="character" w:customStyle="1" w:styleId="OndertitelChar">
+    <w:name w:val="Ondertitel Char"/>
+    <w:basedOn w:val="Standaardalinea-lettertype"/>
+    <w:link w:val="Ondertitel"/>
     <w:uiPriority w:val="11"/>
     <w:rsid w:val="00DE73A8"/>
     <w:rPr>
@@ -2696,7 +2714,7 @@
       <w:szCs w:val="24"/>
     </w:rPr>
   </w:style>
-  <w:style w:type="character" w:styleId="Strong">
+  <w:style w:type="character" w:styleId="Zwaar">
     <w:name w:val="Strong"/>
     <w:uiPriority w:val="22"/>
     <w:qFormat/>
@@ -2706,7 +2724,7 @@
       <w:bCs/>
     </w:rPr>
   </w:style>
-  <w:style w:type="character" w:styleId="Emphasis">
+  <w:style w:type="character" w:styleId="Nadruk">
     <w:name w:val="Emphasis"/>
     <w:uiPriority w:val="20"/>
     <w:qFormat/>
@@ -2716,9 +2734,9 @@
       <w:iCs/>
     </w:rPr>
   </w:style>
-  <w:style w:type="paragraph" w:styleId="NoSpacing">
+  <w:style w:type="paragraph" w:styleId="Geenafstand">
     <w:name w:val="No Spacing"/>
-    <w:basedOn w:val="Normal"/>
+    <w:basedOn w:val="Standaard"/>
     <w:uiPriority w:val="1"/>
     <w:qFormat/>
     <w:rsid w:val="00DE73A8"/>
@@ -2726,9 +2744,9 @@
       <w:spacing w:after="0" w:line="240" w:lineRule="auto"/>
     </w:pPr>
   </w:style>
-  <w:style w:type="paragraph" w:styleId="ListParagraph">
+  <w:style w:type="paragraph" w:styleId="Lijstalinea">
     <w:name w:val="List Paragraph"/>
-    <w:basedOn w:val="Normal"/>
+    <w:basedOn w:val="Standaard"/>
     <w:uiPriority w:val="34"/>
     <w:qFormat/>
     <w:rsid w:val="00DE73A8"/>
@@ -2737,11 +2755,11 @@
       <w:contextualSpacing/>
     </w:pPr>
   </w:style>
-  <w:style w:type="paragraph" w:styleId="Quote">
+  <w:style w:type="paragraph" w:styleId="Citaat">
     <w:name w:val="Quote"/>
-    <w:basedOn w:val="Normal"/>
-    <w:next w:val="Normal"/>
-    <w:link w:val="QuoteChar"/>
+    <w:basedOn w:val="Standaard"/>
+    <w:next w:val="Standaard"/>
+    <w:link w:val="CitaatChar"/>
     <w:uiPriority w:val="29"/>
     <w:qFormat/>
     <w:rsid w:val="00DE73A8"/>
@@ -2752,10 +2770,10 @@
       <w:color w:val="000000" w:themeColor="text1"/>
     </w:rPr>
   </w:style>
-  <w:style w:type="character" w:customStyle="1" w:styleId="QuoteChar">
-    <w:name w:val="Quote Char"/>
-    <w:basedOn w:val="DefaultParagraphFont"/>
-    <w:link w:val="Quote"/>
+  <w:style w:type="character" w:customStyle="1" w:styleId="CitaatChar">
+    <w:name w:val="Citaat Char"/>
+    <w:basedOn w:val="Standaardalinea-lettertype"/>
+    <w:link w:val="Citaat"/>
     <w:uiPriority w:val="29"/>
     <w:rsid w:val="00DE73A8"/>
     <w:rPr>
@@ -2766,11 +2784,11 @@
       <w:sz w:val="20"/>
     </w:rPr>
   </w:style>
-  <w:style w:type="paragraph" w:styleId="IntenseQuote">
+  <w:style w:type="paragraph" w:styleId="Duidelijkcitaat">
     <w:name w:val="Intense Quote"/>
-    <w:basedOn w:val="Normal"/>
-    <w:next w:val="Normal"/>
-    <w:link w:val="IntenseQuoteChar"/>
+    <w:basedOn w:val="Standaard"/>
+    <w:next w:val="Standaard"/>
+    <w:link w:val="DuidelijkcitaatChar"/>
     <w:uiPriority w:val="30"/>
     <w:qFormat/>
     <w:rsid w:val="00DE73A8"/>
@@ -2790,10 +2808,10 @@
       <w:color w:val="4F81BD" w:themeColor="accent1"/>
     </w:rPr>
   </w:style>
-  <w:style w:type="character" w:customStyle="1" w:styleId="IntenseQuoteChar">
-    <w:name w:val="Intense Quote Char"/>
-    <w:basedOn w:val="DefaultParagraphFont"/>
-    <w:link w:val="IntenseQuote"/>
+  <w:style w:type="character" w:customStyle="1" w:styleId="DuidelijkcitaatChar">
+    <w:name w:val="Duidelijk citaat Char"/>
+    <w:basedOn w:val="Standaardalinea-lettertype"/>
+    <w:link w:val="Duidelijkcitaat"/>
     <w:uiPriority w:val="30"/>
     <w:rsid w:val="00DE73A8"/>
     <w:rPr>
@@ -2806,7 +2824,7 @@
       <w:sz w:val="20"/>
     </w:rPr>
   </w:style>
-  <w:style w:type="character" w:styleId="SubtleEmphasis">
+  <w:style w:type="character" w:styleId="Subtielebenadrukking">
     <w:name w:val="Subtle Emphasis"/>
     <w:uiPriority w:val="19"/>
     <w:qFormat/>
@@ -2820,7 +2838,7 @@
       <w:sz w:val="20"/>
     </w:rPr>
   </w:style>
-  <w:style w:type="character" w:styleId="IntenseEmphasis">
+  <w:style w:type="character" w:styleId="Intensievebenadrukking">
     <w:name w:val="Intense Emphasis"/>
     <w:uiPriority w:val="21"/>
     <w:qFormat/>
@@ -2833,7 +2851,7 @@
       <w:color w:val="4F81BD" w:themeColor="accent1"/>
     </w:rPr>
   </w:style>
-  <w:style w:type="character" w:styleId="SubtleReference">
+  <w:style w:type="character" w:styleId="Subtieleverwijzing">
     <w:name w:val="Subtle Reference"/>
     <w:uiPriority w:val="31"/>
     <w:qFormat/>
@@ -2844,7 +2862,7 @@
       <w:u w:val="single"/>
     </w:rPr>
   </w:style>
-  <w:style w:type="character" w:styleId="IntenseReference">
+  <w:style w:type="character" w:styleId="Intensieveverwijzing">
     <w:name w:val="Intense Reference"/>
     <w:uiPriority w:val="32"/>
     <w:qFormat/>
@@ -2858,7 +2876,7 @@
       <w:u w:val="single"/>
     </w:rPr>
   </w:style>
-  <w:style w:type="character" w:styleId="BookTitle">
+  <w:style w:type="character" w:styleId="Titelvanboek">
     <w:name w:val="Book Title"/>
     <w:uiPriority w:val="33"/>
     <w:qFormat/>
@@ -2870,10 +2888,10 @@
       <w:spacing w:val="5"/>
     </w:rPr>
   </w:style>
-  <w:style w:type="paragraph" w:styleId="TOCHeading">
+  <w:style w:type="paragraph" w:styleId="Kopvaninhoudsopgave">
     <w:name w:val="TOC Heading"/>
-    <w:basedOn w:val="Heading1"/>
-    <w:next w:val="Normal"/>
+    <w:basedOn w:val="Kop1"/>
+    <w:next w:val="Standaard"/>
     <w:uiPriority w:val="39"/>
     <w:semiHidden/>
     <w:unhideWhenUsed/>
@@ -2890,9 +2908,9 @@
       <w:color w:val="365F91" w:themeColor="accent1" w:themeShade="BF"/>
     </w:rPr>
   </w:style>
-  <w:style w:type="table" w:styleId="TableGrid">
+  <w:style w:type="table" w:styleId="Tabelraster">
     <w:name w:val="Table Grid"/>
-    <w:basedOn w:val="TableNormal"/>
+    <w:basedOn w:val="Standaardtabel"/>
     <w:uiPriority w:val="59"/>
     <w:rsid w:val="00876FD5"/>
     <w:pPr>
@@ -2909,9 +2927,9 @@
       </w:tblBorders>
     </w:tblPr>
   </w:style>
-  <w:style w:type="table" w:styleId="PlainTable3">
+  <w:style w:type="table" w:styleId="Onopgemaaktetabel3">
     <w:name w:val="Plain Table 3"/>
-    <w:basedOn w:val="TableNormal"/>
+    <w:basedOn w:val="Standaardtabel"/>
     <w:uiPriority w:val="43"/>
     <w:rsid w:val="00651AC6"/>
     <w:pPr>
@@ -3295,7 +3313,7 @@
 </file>
 
 <file path=customXml/itemProps1.xml><?xml version="1.0" encoding="utf-8"?>
-<ds:datastoreItem xmlns:ds="http://schemas.openxmlformats.org/officeDocument/2006/customXml" ds:itemID="{5D54C3CD-8898-4F10-8868-AC26C9728EF1}">
+<ds:datastoreItem xmlns:ds="http://schemas.openxmlformats.org/officeDocument/2006/customXml" ds:itemID="{7F225C9B-DE1A-4CF7-B736-629160F50A8C}">
   <ds:schemaRefs>
     <ds:schemaRef ds:uri="http://schemas.openxmlformats.org/officeDocument/2006/bibliography"/>
   </ds:schemaRefs>

</xml_diff>